<commit_message>
Atualização do documento e do código fonte
</commit_message>
<xml_diff>
--- a/doc/Trabalho de Conclusão de Curso_v3.docx
+++ b/doc/Trabalho de Conclusão de Curso_v3.docx
@@ -6030,7 +6030,6 @@
           <w:r>
             <w:rPr>
               <w:i/>
-              <w:iCs w:val="0"/>
               <w:noProof/>
             </w:rPr>
             <w:t>et al.</w:t>
@@ -6843,7 +6842,6 @@
           <w:r>
             <w:rPr>
               <w:i/>
-              <w:iCs w:val="0"/>
               <w:noProof/>
             </w:rPr>
             <w:t>et al.</w:t>
@@ -7616,7 +7614,6 @@
           <w:r>
             <w:rPr>
               <w:i/>
-              <w:iCs w:val="0"/>
               <w:noProof/>
             </w:rPr>
             <w:t>et al.</w:t>
@@ -7870,7 +7867,6 @@
           <w:r>
             <w:rPr>
               <w:i/>
-              <w:iCs w:val="0"/>
               <w:noProof/>
             </w:rPr>
             <w:t>et al.</w:t>
@@ -8692,7 +8688,6 @@
           <w:r>
             <w:rPr>
               <w:i/>
-              <w:iCs w:val="0"/>
               <w:noProof/>
             </w:rPr>
             <w:t>et al.</w:t>
@@ -8990,7 +8985,6 @@
           <w:r>
             <w:rPr>
               <w:i/>
-              <w:iCs w:val="0"/>
               <w:noProof/>
             </w:rPr>
             <w:t>et al.</w:t>
@@ -9818,8 +9812,8 @@
       <w:pPr>
         <w:pStyle w:val="Legenda"/>
       </w:pPr>
-      <w:bookmarkStart w:id="36" w:name="_Ref496954399"/>
-      <w:bookmarkStart w:id="37" w:name="_Ref496954387"/>
+      <w:bookmarkStart w:id="36" w:name="_Ref496954387"/>
+      <w:bookmarkStart w:id="37" w:name="_Ref496954399"/>
       <w:r>
         <w:t xml:space="preserve">Figura </w:t>
       </w:r>
@@ -9831,14 +9825,14 @@
           <w:t>10</w:t>
         </w:r>
       </w:fldSimple>
+      <w:bookmarkEnd w:id="37"/>
+      <w:r>
+        <w:t xml:space="preserve">: </w:t>
+      </w:r>
+      <w:r>
+        <w:t>Matriz de dispersão, mostrando a correlação entre os atributos</w:t>
+      </w:r>
       <w:bookmarkEnd w:id="36"/>
-      <w:r>
-        <w:t xml:space="preserve">: </w:t>
-      </w:r>
-      <w:r>
-        <w:t>Matriz de dispersão, mostrando a correlação entre os atributos</w:t>
-      </w:r>
-      <w:bookmarkEnd w:id="37"/>
     </w:p>
     <w:p>
       <w:pPr>
@@ -12538,8 +12532,6 @@
         <w:pStyle w:val="Legenda"/>
       </w:pPr>
       <w:bookmarkStart w:id="51" w:name="_Ref497493327"/>
-      <w:bookmarkStart w:id="52" w:name="_GoBack"/>
-      <w:bookmarkEnd w:id="52"/>
       <w:r>
         <w:t xml:space="preserve">Figura </w:t>
       </w:r>
@@ -12631,7 +12623,19 @@
         <w:rPr>
           <w:rFonts w:eastAsia="Times New Roman" w:cs="Times New Roman"/>
         </w:rPr>
-        <w:t xml:space="preserve">A partir de 5 cluster é possível notar que a variação das </w:t>
+        <w:t>A partir de 5 cluster</w:t>
+      </w:r>
+      <w:r>
+        <w:rPr>
+          <w:rFonts w:eastAsia="Times New Roman" w:cs="Times New Roman"/>
+        </w:rPr>
+        <w:t>s</w:t>
+      </w:r>
+      <w:r>
+        <w:rPr>
+          <w:rFonts w:eastAsia="Times New Roman" w:cs="Times New Roman"/>
+        </w:rPr>
+        <w:t xml:space="preserve"> é possível notar que a variação das </w:t>
       </w:r>
       <w:r>
         <w:rPr>
@@ -12698,26 +12702,231 @@
         <w:rPr>
           <w:rFonts w:eastAsia="Times New Roman" w:cs="Times New Roman"/>
         </w:rPr>
-        <w:t xml:space="preserve">calcula a qualidade de um cluster avaliando se os pontos de observação presentes nele realmente deveriam estar lá. Para cada cluster é atribuído uma média que condiz com sua qualidade, quando maior for sua média, melhor. </w:t>
-      </w:r>
-    </w:p>
-    <w:p>
-      <w:pPr>
+        <w:t xml:space="preserve">calcula a qualidade de um cluster avaliando </w:t>
+      </w:r>
+      <w:r>
+        <w:rPr>
+          <w:rFonts w:eastAsia="Times New Roman" w:cs="Times New Roman"/>
+        </w:rPr>
+        <w:t>os pontos de observação presentes nele</w:t>
+      </w:r>
+      <w:r>
+        <w:rPr>
+          <w:rFonts w:eastAsia="Times New Roman" w:cs="Times New Roman"/>
+        </w:rPr>
+        <w:t xml:space="preserve">. Para cada cluster é atribuído uma média que condiz com sua qualidade, quando maior for sua média, melhor. </w:t>
+      </w:r>
+    </w:p>
+    <w:p>
+      <w:pPr>
+        <w:ind w:right="1134"/>
+        <w:rPr>
+          <w:rFonts w:eastAsia="Times New Roman" w:cs="Times New Roman"/>
+        </w:rPr>
+      </w:pPr>
+      <w:r>
+        <w:rPr>
+          <w:rFonts w:eastAsia="Times New Roman" w:cs="Times New Roman"/>
+        </w:rPr>
+        <w:t xml:space="preserve">O cálculo do coeficiente de Silhueta é feito a partir da média das distâncias interna dos pontos de observação dentro de um cluster e a média da distância do cluster mais próximo </w:t>
+      </w:r>
+      <w:sdt>
+        <w:sdtPr>
+          <w:rPr>
+            <w:rFonts w:eastAsia="Times New Roman" w:cs="Times New Roman"/>
+          </w:rPr>
+          <w:id w:val="1976873515"/>
+          <w:citation/>
+        </w:sdtPr>
+        <w:sdtContent>
+          <w:r>
+            <w:rPr>
+              <w:rFonts w:eastAsia="Times New Roman" w:cs="Times New Roman"/>
+            </w:rPr>
+            <w:fldChar w:fldCharType="begin"/>
+          </w:r>
+          <w:r>
+            <w:rPr>
+              <w:rFonts w:eastAsia="Times New Roman" w:cs="Times New Roman"/>
+            </w:rPr>
+            <w:instrText xml:space="preserve">CITATION Rou87 \p 55 \l 1046 </w:instrText>
+          </w:r>
+          <w:r>
+            <w:rPr>
+              <w:rFonts w:eastAsia="Times New Roman" w:cs="Times New Roman"/>
+            </w:rPr>
+            <w:fldChar w:fldCharType="separate"/>
+          </w:r>
+          <w:r>
+            <w:rPr>
+              <w:rFonts w:eastAsia="Times New Roman" w:cs="Times New Roman"/>
+              <w:noProof/>
+            </w:rPr>
+            <w:t>(ROUSSEEUW, 1987, p. 55)</w:t>
+          </w:r>
+          <w:r>
+            <w:rPr>
+              <w:rFonts w:eastAsia="Times New Roman" w:cs="Times New Roman"/>
+            </w:rPr>
+            <w:fldChar w:fldCharType="end"/>
+          </w:r>
+        </w:sdtContent>
+      </w:sdt>
+      <w:r>
+        <w:rPr>
+          <w:rFonts w:eastAsia="Times New Roman" w:cs="Times New Roman"/>
+        </w:rPr>
+        <w:t>.</w:t>
+      </w:r>
+    </w:p>
+    <w:p>
+      <w:pPr>
+        <w:ind w:right="1134"/>
+        <w:rPr>
+          <w:rFonts w:eastAsia="Times New Roman" w:cs="Times New Roman"/>
+        </w:rPr>
+      </w:pPr>
+      <m:oMathPara>
+        <m:oMath>
+          <m:f>
+            <m:fPr>
+              <m:ctrlPr>
+                <w:rPr>
+                  <w:rFonts w:ascii="Cambria Math" w:eastAsia="Times New Roman" w:hAnsi="Cambria Math" w:cs="Times New Roman"/>
+                  <w:i/>
+                </w:rPr>
+              </m:ctrlPr>
+            </m:fPr>
+            <m:num>
+              <m:r>
+                <w:rPr>
+                  <w:rFonts w:ascii="Cambria Math" w:eastAsia="Times New Roman" w:hAnsi="Cambria Math" w:cs="Times New Roman"/>
+                </w:rPr>
+                <m:t>(b-a)</m:t>
+              </m:r>
+            </m:num>
+            <m:den>
+              <m:r>
+                <m:rPr>
+                  <m:sty m:val="p"/>
+                </m:rPr>
+                <w:rPr>
+                  <w:rFonts w:ascii="Cambria Math" w:eastAsia="Times New Roman" w:hAnsi="Cambria Math" w:cs="Times New Roman"/>
+                </w:rPr>
+                <m:t>max⁡</m:t>
+              </m:r>
+              <m:r>
+                <w:rPr>
+                  <w:rFonts w:ascii="Cambria Math" w:eastAsia="Times New Roman" w:hAnsi="Cambria Math" w:cs="Times New Roman"/>
+                </w:rPr>
+                <m:t>(a,b)</m:t>
+              </m:r>
+            </m:den>
+          </m:f>
+        </m:oMath>
+      </m:oMathPara>
+    </w:p>
+    <w:p>
+      <w:pPr>
+        <w:ind w:right="1134"/>
+        <w:rPr>
+          <w:rFonts w:eastAsia="Times New Roman" w:cs="Times New Roman"/>
+        </w:rPr>
+      </w:pPr>
+      <w:r>
+        <w:rPr>
+          <w:rFonts w:eastAsia="Times New Roman" w:cs="Times New Roman"/>
+        </w:rPr>
+        <w:t xml:space="preserve">Onde, </w:t>
+      </w:r>
+      <m:oMath>
+        <m:r>
+          <w:rPr>
+            <w:rFonts w:ascii="Cambria Math" w:eastAsia="Times New Roman" w:hAnsi="Cambria Math" w:cs="Times New Roman"/>
+          </w:rPr>
+          <m:t>a</m:t>
+        </m:r>
+      </m:oMath>
+      <w:r>
+        <w:rPr>
+          <w:rFonts w:eastAsia="Times New Roman" w:cs="Times New Roman"/>
+        </w:rPr>
+        <w:t xml:space="preserve"> representa as distâncias internas de um cluster e </w:t>
+      </w:r>
+      <m:oMath>
+        <m:r>
+          <w:rPr>
+            <w:rFonts w:ascii="Cambria Math" w:eastAsia="Times New Roman" w:hAnsi="Cambria Math" w:cs="Times New Roman"/>
+          </w:rPr>
+          <m:t>b</m:t>
+        </m:r>
+      </m:oMath>
+      <w:r>
+        <w:rPr>
+          <w:rFonts w:eastAsia="Times New Roman" w:cs="Times New Roman"/>
+        </w:rPr>
+        <w:t xml:space="preserve"> a distância do cluster mais próximo. A </w:t>
+      </w:r>
+      <w:r>
+        <w:rPr>
+          <w:rFonts w:eastAsia="Times New Roman" w:cs="Times New Roman"/>
+        </w:rPr>
+        <w:fldChar w:fldCharType="begin"/>
+      </w:r>
+      <w:r>
+        <w:rPr>
+          <w:rFonts w:eastAsia="Times New Roman" w:cs="Times New Roman"/>
+        </w:rPr>
+        <w:instrText xml:space="preserve"> REF _Ref497560015 \h </w:instrText>
+      </w:r>
+      <w:r>
+        <w:rPr>
+          <w:rFonts w:eastAsia="Times New Roman" w:cs="Times New Roman"/>
+        </w:rPr>
+      </w:r>
+      <w:r>
+        <w:rPr>
+          <w:rFonts w:eastAsia="Times New Roman" w:cs="Times New Roman"/>
+        </w:rPr>
+        <w:fldChar w:fldCharType="separate"/>
+      </w:r>
+      <w:r>
+        <w:t xml:space="preserve">Figura </w:t>
+      </w:r>
+      <w:r>
+        <w:rPr>
+          <w:noProof/>
+        </w:rPr>
+        <w:t>17</w:t>
+      </w:r>
+      <w:r>
+        <w:rPr>
+          <w:rFonts w:eastAsia="Times New Roman" w:cs="Times New Roman"/>
+        </w:rPr>
+        <w:fldChar w:fldCharType="end"/>
+      </w:r>
+      <w:r>
+        <w:rPr>
+          <w:rFonts w:eastAsia="Times New Roman" w:cs="Times New Roman"/>
+        </w:rPr>
+        <w:t xml:space="preserve"> exemplifica como o coeficiente é obtido.</w:t>
+      </w:r>
+    </w:p>
+    <w:p>
+      <w:pPr>
+        <w:keepNext/>
         <w:ind w:right="1134"/>
         <w:jc w:val="center"/>
-        <w:rPr>
-          <w:rFonts w:eastAsia="Times New Roman" w:cs="Times New Roman"/>
-        </w:rPr>
       </w:pPr>
       <w:r>
         <w:rPr>
           <w:noProof/>
         </w:rPr>
         <w:drawing>
-          <wp:inline distT="0" distB="0" distL="0" distR="0" wp14:anchorId="3E9EAF85" wp14:editId="1B27F4DB">
-            <wp:extent cx="3809715" cy="795131"/>
-            <wp:effectExtent l="0" t="0" r="635" b="5080"/>
-            <wp:docPr id="17" name="Imagem 17"/>
+          <wp:inline distT="0" distB="0" distL="0" distR="0" wp14:anchorId="3DE2DCCA" wp14:editId="58C78B71">
+            <wp:extent cx="2266469" cy="1319916"/>
+            <wp:effectExtent l="0" t="0" r="635" b="0"/>
+            <wp:docPr id="18" name="Imagem 18"/>
             <wp:cNvGraphicFramePr>
               <a:graphicFrameLocks xmlns:a="http://schemas.openxmlformats.org/drawingml/2006/main" noChangeAspect="1"/>
             </wp:cNvGraphicFramePr>
@@ -12737,7 +12946,7 @@
                   <pic:spPr>
                     <a:xfrm>
                       <a:off x="0" y="0"/>
-                      <a:ext cx="3899397" cy="813849"/>
+                      <a:ext cx="2300135" cy="1339522"/>
                     </a:xfrm>
                     <a:prstGeom prst="rect">
                       <a:avLst/>
@@ -12752,30 +12961,636 @@
     </w:p>
     <w:p>
       <w:pPr>
+        <w:pStyle w:val="Legenda"/>
+      </w:pPr>
+      <w:bookmarkStart w:id="52" w:name="_Ref497560015"/>
+      <w:r>
+        <w:t xml:space="preserve">Figura </w:t>
+      </w:r>
+      <w:fldSimple w:instr=" SEQ Figura \* ARABIC ">
+        <w:r>
+          <w:rPr>
+            <w:noProof/>
+          </w:rPr>
+          <w:t>17</w:t>
+        </w:r>
+      </w:fldSimple>
+      <w:bookmarkEnd w:id="52"/>
+      <w:r>
+        <w:t xml:space="preserve">: Ilustração dos elementos envolvidos no cálculo do coeficiente de Silhueta. Fonte: </w:t>
+      </w:r>
+      <w:sdt>
+        <w:sdtPr>
+          <w:id w:val="912592733"/>
+          <w:citation/>
+        </w:sdtPr>
+        <w:sdtContent>
+          <w:r>
+            <w:fldChar w:fldCharType="begin"/>
+          </w:r>
+          <w:r>
+            <w:instrText xml:space="preserve">CITATION Rou87 \p 55 \l 1046 </w:instrText>
+          </w:r>
+          <w:r>
+            <w:fldChar w:fldCharType="separate"/>
+          </w:r>
+          <w:r>
+            <w:rPr>
+              <w:noProof/>
+            </w:rPr>
+            <w:t>(ROUSSEEUW, 1987, p. 55)</w:t>
+          </w:r>
+          <w:r>
+            <w:fldChar w:fldCharType="end"/>
+          </w:r>
+        </w:sdtContent>
+      </w:sdt>
+    </w:p>
+    <w:p>
+      <w:pPr>
+        <w:ind w:right="1134"/>
+        <w:rPr>
+          <w:rFonts w:eastAsia="Times New Roman" w:cs="Times New Roman"/>
+        </w:rPr>
+      </w:pPr>
+      <w:r>
+        <w:rPr>
+          <w:rFonts w:eastAsia="Times New Roman" w:cs="Times New Roman"/>
+        </w:rPr>
+        <w:t>Para o nosso trabalho simulamos o coeficiente de silhueta para 10 clusters, assim como foi feito com o método de Elbow</w:t>
+      </w:r>
+    </w:p>
+    <w:p>
+      <w:pPr>
+        <w:keepNext/>
         <w:ind w:right="1134"/>
         <w:jc w:val="center"/>
-        <w:rPr>
-          <w:rFonts w:eastAsia="Times New Roman" w:cs="Times New Roman"/>
-        </w:rPr>
-      </w:pPr>
-    </w:p>
-    <w:p>
-      <w:pPr>
+      </w:pPr>
+      <w:r>
+        <w:rPr>
+          <w:noProof/>
+        </w:rPr>
+        <w:lastRenderedPageBreak/>
+        <w:drawing>
+          <wp:inline distT="0" distB="0" distL="0" distR="0" wp14:anchorId="156EAA8C" wp14:editId="373F4D94">
+            <wp:extent cx="4055165" cy="1546214"/>
+            <wp:effectExtent l="0" t="0" r="2540" b="0"/>
+            <wp:docPr id="20" name="Imagem 20"/>
+            <wp:cNvGraphicFramePr>
+              <a:graphicFrameLocks xmlns:a="http://schemas.openxmlformats.org/drawingml/2006/main" noChangeAspect="1"/>
+            </wp:cNvGraphicFramePr>
+            <a:graphic xmlns:a="http://schemas.openxmlformats.org/drawingml/2006/main">
+              <a:graphicData uri="http://schemas.openxmlformats.org/drawingml/2006/picture">
+                <pic:pic xmlns:pic="http://schemas.openxmlformats.org/drawingml/2006/picture">
+                  <pic:nvPicPr>
+                    <pic:cNvPr id="1" name=""/>
+                    <pic:cNvPicPr/>
+                  </pic:nvPicPr>
+                  <pic:blipFill>
+                    <a:blip r:embed="rId27"/>
+                    <a:stretch>
+                      <a:fillRect/>
+                    </a:stretch>
+                  </pic:blipFill>
+                  <pic:spPr>
+                    <a:xfrm>
+                      <a:off x="0" y="0"/>
+                      <a:ext cx="4124226" cy="1572547"/>
+                    </a:xfrm>
+                    <a:prstGeom prst="rect">
+                      <a:avLst/>
+                    </a:prstGeom>
+                  </pic:spPr>
+                </pic:pic>
+              </a:graphicData>
+            </a:graphic>
+          </wp:inline>
+        </w:drawing>
+      </w:r>
+    </w:p>
+    <w:p>
+      <w:pPr>
+        <w:pStyle w:val="Legenda"/>
+      </w:pPr>
+      <w:bookmarkStart w:id="53" w:name="_Ref497561478"/>
+      <w:r>
+        <w:t xml:space="preserve">Figura </w:t>
+      </w:r>
+      <w:fldSimple w:instr=" SEQ Figura \* ARABIC ">
+        <w:r>
+          <w:rPr>
+            <w:noProof/>
+          </w:rPr>
+          <w:t>18</w:t>
+        </w:r>
+      </w:fldSimple>
+      <w:bookmarkEnd w:id="53"/>
+      <w:r>
+        <w:t>: Resultado do coeficiente de silhueta na base de dados</w:t>
+      </w:r>
+    </w:p>
+    <w:p>
+      <w:pPr>
+        <w:ind w:right="1134"/>
+        <w:rPr>
+          <w:rFonts w:eastAsia="Times New Roman" w:cs="Times New Roman"/>
+        </w:rPr>
+      </w:pPr>
+      <w:r>
+        <w:rPr>
+          <w:rFonts w:eastAsia="Times New Roman" w:cs="Times New Roman"/>
+        </w:rPr>
+        <w:t xml:space="preserve">A </w:t>
+      </w:r>
+      <w:r>
+        <w:rPr>
+          <w:rFonts w:eastAsia="Times New Roman" w:cs="Times New Roman"/>
+        </w:rPr>
+        <w:fldChar w:fldCharType="begin"/>
+      </w:r>
+      <w:r>
+        <w:rPr>
+          <w:rFonts w:eastAsia="Times New Roman" w:cs="Times New Roman"/>
+        </w:rPr>
+        <w:instrText xml:space="preserve"> REF _Ref497561478 \h </w:instrText>
+      </w:r>
+      <w:r>
+        <w:rPr>
+          <w:rFonts w:eastAsia="Times New Roman" w:cs="Times New Roman"/>
+        </w:rPr>
+      </w:r>
+      <w:r>
+        <w:rPr>
+          <w:rFonts w:eastAsia="Times New Roman" w:cs="Times New Roman"/>
+        </w:rPr>
+        <w:instrText xml:space="preserve"> \* MERGEFORMAT </w:instrText>
+      </w:r>
+      <w:r>
+        <w:rPr>
+          <w:rFonts w:eastAsia="Times New Roman" w:cs="Times New Roman"/>
+        </w:rPr>
+        <w:fldChar w:fldCharType="separate"/>
+      </w:r>
+      <w:r>
+        <w:rPr>
+          <w:rFonts w:eastAsia="Times New Roman" w:cs="Times New Roman"/>
+        </w:rPr>
+        <w:t>Figura 18</w:t>
+      </w:r>
+      <w:r>
+        <w:rPr>
+          <w:rFonts w:eastAsia="Times New Roman" w:cs="Times New Roman"/>
+        </w:rPr>
+        <w:fldChar w:fldCharType="end"/>
+      </w:r>
+      <w:r>
+        <w:rPr>
+          <w:rFonts w:eastAsia="Times New Roman" w:cs="Times New Roman"/>
+        </w:rPr>
+        <w:t xml:space="preserve"> mostra o resultado obtido a partir do cálculo do coeficiente de Silhueta. Como pode ser observado a melhor média que o algoritmo computou foram com 2 clusters. Se voltarmos para o gráfico do método de Elbow (</w:t>
+      </w:r>
+      <w:r>
+        <w:rPr>
+          <w:rFonts w:eastAsia="Times New Roman" w:cs="Times New Roman"/>
+        </w:rPr>
+        <w:fldChar w:fldCharType="begin"/>
+      </w:r>
+      <w:r>
+        <w:rPr>
+          <w:rFonts w:eastAsia="Times New Roman" w:cs="Times New Roman"/>
+        </w:rPr>
+        <w:instrText xml:space="preserve"> REF _Ref497493327 \h </w:instrText>
+      </w:r>
+      <w:r>
+        <w:rPr>
+          <w:rFonts w:eastAsia="Times New Roman" w:cs="Times New Roman"/>
+        </w:rPr>
+      </w:r>
+      <w:r>
+        <w:rPr>
+          <w:rFonts w:eastAsia="Times New Roman" w:cs="Times New Roman"/>
+        </w:rPr>
+        <w:fldChar w:fldCharType="separate"/>
+      </w:r>
+      <w:r>
+        <w:t xml:space="preserve">Figura </w:t>
+      </w:r>
+      <w:r>
+        <w:rPr>
+          <w:noProof/>
+        </w:rPr>
+        <w:t>16</w:t>
+      </w:r>
+      <w:r>
+        <w:rPr>
+          <w:rFonts w:eastAsia="Times New Roman" w:cs="Times New Roman"/>
+        </w:rPr>
+        <w:fldChar w:fldCharType="end"/>
+      </w:r>
+      <w:r>
+        <w:rPr>
+          <w:rFonts w:eastAsia="Times New Roman" w:cs="Times New Roman"/>
+        </w:rPr>
+        <w:t xml:space="preserve">), </w:t>
+      </w:r>
+      <w:r>
+        <w:rPr>
+          <w:rFonts w:eastAsia="Times New Roman" w:cs="Times New Roman"/>
+        </w:rPr>
+        <w:t>fica claro que a partir de 2 clusters a variação das distancias tem uma mudança súbita, o que prova que para o nosso modelo o número ideal de clusters será 2.</w:t>
+      </w:r>
+    </w:p>
+    <w:p>
+      <w:pPr>
+        <w:pStyle w:val="Ttulo3"/>
+      </w:pPr>
+      <w:r>
+        <w:t xml:space="preserve"> K-Means</w:t>
+      </w:r>
+    </w:p>
+    <w:p>
+      <w:pPr>
+        <w:ind w:right="1134"/>
+        <w:rPr>
+          <w:rFonts w:eastAsia="Times New Roman" w:cs="Times New Roman"/>
+        </w:rPr>
+      </w:pPr>
+      <w:r>
+        <w:rPr>
+          <w:rFonts w:eastAsia="Times New Roman" w:cs="Times New Roman"/>
+        </w:rPr>
+        <w:t>Após definir o número de clusters que serão utilizado em nosso modelo, podemos finalmente</w:t>
+      </w:r>
+      <w:r>
+        <w:rPr>
+          <w:rFonts w:eastAsia="Times New Roman" w:cs="Times New Roman"/>
+        </w:rPr>
+        <w:t xml:space="preserve"> aplicar o algoritmo de agrupamento K-Means para descobrir os diferentes agrupamentos para os clientes do atacado.</w:t>
+      </w:r>
+    </w:p>
+    <w:p>
+      <w:pPr>
+        <w:keepNext/>
         <w:ind w:right="1134"/>
         <w:jc w:val="center"/>
-        <w:rPr>
-          <w:rFonts w:eastAsia="Times New Roman" w:cs="Times New Roman"/>
-        </w:rPr>
-      </w:pPr>
-    </w:p>
-    <w:p>
-      <w:pPr>
+      </w:pPr>
+      <w:r>
+        <w:rPr>
+          <w:noProof/>
+        </w:rPr>
+        <w:drawing>
+          <wp:inline distT="0" distB="0" distL="0" distR="0" wp14:anchorId="60C8C248" wp14:editId="713E0EE4">
+            <wp:extent cx="4266890" cy="3021496"/>
+            <wp:effectExtent l="0" t="0" r="635" b="7620"/>
+            <wp:docPr id="21" name="Imagem 21"/>
+            <wp:cNvGraphicFramePr>
+              <a:graphicFrameLocks xmlns:a="http://schemas.openxmlformats.org/drawingml/2006/main" noChangeAspect="1"/>
+            </wp:cNvGraphicFramePr>
+            <a:graphic xmlns:a="http://schemas.openxmlformats.org/drawingml/2006/main">
+              <a:graphicData uri="http://schemas.openxmlformats.org/drawingml/2006/picture">
+                <pic:pic xmlns:pic="http://schemas.openxmlformats.org/drawingml/2006/picture">
+                  <pic:nvPicPr>
+                    <pic:cNvPr id="1" name=""/>
+                    <pic:cNvPicPr/>
+                  </pic:nvPicPr>
+                  <pic:blipFill>
+                    <a:blip r:embed="rId28"/>
+                    <a:stretch>
+                      <a:fillRect/>
+                    </a:stretch>
+                  </pic:blipFill>
+                  <pic:spPr>
+                    <a:xfrm>
+                      <a:off x="0" y="0"/>
+                      <a:ext cx="4282093" cy="3032262"/>
+                    </a:xfrm>
+                    <a:prstGeom prst="rect">
+                      <a:avLst/>
+                    </a:prstGeom>
+                  </pic:spPr>
+                </pic:pic>
+              </a:graphicData>
+            </a:graphic>
+          </wp:inline>
+        </w:drawing>
+      </w:r>
+    </w:p>
+    <w:p>
+      <w:pPr>
+        <w:pStyle w:val="Legenda"/>
+      </w:pPr>
+      <w:bookmarkStart w:id="54" w:name="_Ref497563024"/>
+      <w:r>
+        <w:t xml:space="preserve">Figura </w:t>
+      </w:r>
+      <w:fldSimple w:instr=" SEQ Figura \* ARABIC ">
+        <w:r>
+          <w:rPr>
+            <w:noProof/>
+          </w:rPr>
+          <w:t>19</w:t>
+        </w:r>
+      </w:fldSimple>
+      <w:bookmarkEnd w:id="54"/>
+      <w:r>
+        <w:t>: Resultado do algoritmo K-Means</w:t>
+      </w:r>
+      <w:r>
+        <w:t>, na base de dados dos clientes do atacado.</w:t>
+      </w:r>
+    </w:p>
+    <w:p>
+      <w:pPr>
+        <w:ind w:right="1134"/>
+        <w:rPr>
+          <w:rFonts w:eastAsia="Times New Roman" w:cs="Times New Roman"/>
+        </w:rPr>
+      </w:pPr>
+      <w:r>
+        <w:rPr>
+          <w:rFonts w:eastAsia="Times New Roman" w:cs="Times New Roman"/>
+        </w:rPr>
+        <w:lastRenderedPageBreak/>
+        <w:t xml:space="preserve">Na </w:t>
+      </w:r>
+      <w:r>
+        <w:rPr>
+          <w:rFonts w:eastAsia="Times New Roman" w:cs="Times New Roman"/>
+        </w:rPr>
+        <w:fldChar w:fldCharType="begin"/>
+      </w:r>
+      <w:r>
+        <w:rPr>
+          <w:rFonts w:eastAsia="Times New Roman" w:cs="Times New Roman"/>
+        </w:rPr>
+        <w:instrText xml:space="preserve"> REF _Ref497563024 \h </w:instrText>
+      </w:r>
+      <w:r>
+        <w:rPr>
+          <w:rFonts w:eastAsia="Times New Roman" w:cs="Times New Roman"/>
+        </w:rPr>
+      </w:r>
+      <w:r>
+        <w:rPr>
+          <w:rFonts w:eastAsia="Times New Roman" w:cs="Times New Roman"/>
+        </w:rPr>
+        <w:instrText xml:space="preserve"> \* MERGEFORMAT </w:instrText>
+      </w:r>
+      <w:r>
+        <w:rPr>
+          <w:rFonts w:eastAsia="Times New Roman" w:cs="Times New Roman"/>
+        </w:rPr>
+        <w:fldChar w:fldCharType="separate"/>
+      </w:r>
+      <w:r>
+        <w:rPr>
+          <w:rFonts w:eastAsia="Times New Roman" w:cs="Times New Roman"/>
+        </w:rPr>
+        <w:t>Figura 19</w:t>
+      </w:r>
+      <w:r>
+        <w:rPr>
+          <w:rFonts w:eastAsia="Times New Roman" w:cs="Times New Roman"/>
+        </w:rPr>
+        <w:fldChar w:fldCharType="end"/>
+      </w:r>
+      <w:r>
+        <w:rPr>
+          <w:rFonts w:eastAsia="Times New Roman" w:cs="Times New Roman"/>
+        </w:rPr>
+        <w:t xml:space="preserve"> temos o resultado final do algoritmo de agrupamento K-Means, como pode </w:t>
+      </w:r>
+      <w:r>
+        <w:rPr>
+          <w:rFonts w:eastAsia="Times New Roman" w:cs="Times New Roman"/>
+        </w:rPr>
+        <w:t>ser observado os clientes foram divididos em 2 grupos (clusters) distintos. Agora que já temos definido os grupos dos clientes da nossa base de dados, precisamos analisar o que cada grupo representa.</w:t>
+      </w:r>
+    </w:p>
+    <w:p>
+      <w:pPr>
+        <w:pStyle w:val="Ttulo2"/>
+      </w:pPr>
+      <w:r>
+        <w:t xml:space="preserve">Data Mining </w:t>
+      </w:r>
+    </w:p>
+    <w:p>
+      <w:pPr>
+        <w:ind w:right="1134"/>
+        <w:rPr>
+          <w:rFonts w:eastAsia="Times New Roman" w:cs="Times New Roman"/>
+        </w:rPr>
+      </w:pPr>
+      <w:r>
+        <w:rPr>
+          <w:rFonts w:eastAsia="Times New Roman" w:cs="Times New Roman"/>
+        </w:rPr>
+        <w:t>Após aplicar o algoritmo de K-Means precisamos analisar o que cada cluster significa</w:t>
+      </w:r>
+      <w:r>
+        <w:rPr>
+          <w:rFonts w:eastAsia="Times New Roman" w:cs="Times New Roman"/>
+        </w:rPr>
+        <w:t xml:space="preserve">, para isso precisamos obter o valor original do centro de cada cluster e analisar separadamente. </w:t>
+      </w:r>
+    </w:p>
+    <w:p>
+      <w:pPr>
+        <w:keepNext/>
         <w:ind w:right="1134"/>
         <w:jc w:val="center"/>
-        <w:rPr>
-          <w:rFonts w:eastAsia="Times New Roman" w:cs="Times New Roman"/>
-        </w:rPr>
-      </w:pPr>
+      </w:pPr>
+      <w:r>
+        <w:rPr>
+          <w:noProof/>
+        </w:rPr>
+        <w:drawing>
+          <wp:inline distT="0" distB="0" distL="0" distR="0" wp14:anchorId="6F377259" wp14:editId="549BAE80">
+            <wp:extent cx="4420925" cy="361628"/>
+            <wp:effectExtent l="0" t="0" r="0" b="635"/>
+            <wp:docPr id="24" name="Imagem 24"/>
+            <wp:cNvGraphicFramePr>
+              <a:graphicFrameLocks xmlns:a="http://schemas.openxmlformats.org/drawingml/2006/main" noChangeAspect="1"/>
+            </wp:cNvGraphicFramePr>
+            <a:graphic xmlns:a="http://schemas.openxmlformats.org/drawingml/2006/main">
+              <a:graphicData uri="http://schemas.openxmlformats.org/drawingml/2006/picture">
+                <pic:pic xmlns:pic="http://schemas.openxmlformats.org/drawingml/2006/picture">
+                  <pic:nvPicPr>
+                    <pic:cNvPr id="1" name=""/>
+                    <pic:cNvPicPr/>
+                  </pic:nvPicPr>
+                  <pic:blipFill>
+                    <a:blip r:embed="rId29"/>
+                    <a:stretch>
+                      <a:fillRect/>
+                    </a:stretch>
+                  </pic:blipFill>
+                  <pic:spPr>
+                    <a:xfrm>
+                      <a:off x="0" y="0"/>
+                      <a:ext cx="4866450" cy="398072"/>
+                    </a:xfrm>
+                    <a:prstGeom prst="rect">
+                      <a:avLst/>
+                    </a:prstGeom>
+                  </pic:spPr>
+                </pic:pic>
+              </a:graphicData>
+            </a:graphic>
+          </wp:inline>
+        </w:drawing>
+      </w:r>
+    </w:p>
+    <w:p>
+      <w:pPr>
+        <w:pStyle w:val="Legenda"/>
+      </w:pPr>
+      <w:bookmarkStart w:id="55" w:name="_Ref497563790"/>
+      <w:r>
+        <w:t xml:space="preserve">Figura </w:t>
+      </w:r>
+      <w:fldSimple w:instr=" SEQ Figura \* ARABIC ">
+        <w:r>
+          <w:rPr>
+            <w:noProof/>
+          </w:rPr>
+          <w:t>20</w:t>
+        </w:r>
+      </w:fldSimple>
+      <w:bookmarkEnd w:id="55"/>
+      <w:r>
+        <w:t>: Valor original do centro de cada cluster</w:t>
+      </w:r>
+    </w:p>
+    <w:p>
+      <w:pPr>
+        <w:ind w:right="1134"/>
+        <w:rPr>
+          <w:rFonts w:eastAsia="Times New Roman" w:cs="Times New Roman"/>
+        </w:rPr>
+      </w:pPr>
+      <w:r>
+        <w:rPr>
+          <w:rFonts w:eastAsia="Times New Roman" w:cs="Times New Roman"/>
+        </w:rPr>
+        <w:t xml:space="preserve">Na </w:t>
+      </w:r>
+      <w:r>
+        <w:rPr>
+          <w:rFonts w:eastAsia="Times New Roman" w:cs="Times New Roman"/>
+        </w:rPr>
+        <w:fldChar w:fldCharType="begin"/>
+      </w:r>
+      <w:r>
+        <w:rPr>
+          <w:rFonts w:eastAsia="Times New Roman" w:cs="Times New Roman"/>
+        </w:rPr>
+        <w:instrText xml:space="preserve"> REF _Ref497563790 \h </w:instrText>
+      </w:r>
+      <w:r>
+        <w:rPr>
+          <w:rFonts w:eastAsia="Times New Roman" w:cs="Times New Roman"/>
+        </w:rPr>
+      </w:r>
+      <w:r>
+        <w:rPr>
+          <w:rFonts w:eastAsia="Times New Roman" w:cs="Times New Roman"/>
+        </w:rPr>
+        <w:instrText xml:space="preserve"> \* MERGEFORMAT </w:instrText>
+      </w:r>
+      <w:r>
+        <w:rPr>
+          <w:rFonts w:eastAsia="Times New Roman" w:cs="Times New Roman"/>
+        </w:rPr>
+        <w:fldChar w:fldCharType="separate"/>
+      </w:r>
+      <w:r>
+        <w:rPr>
+          <w:rFonts w:eastAsia="Times New Roman" w:cs="Times New Roman"/>
+        </w:rPr>
+        <w:t>Fig</w:t>
+      </w:r>
+      <w:r>
+        <w:rPr>
+          <w:rFonts w:eastAsia="Times New Roman" w:cs="Times New Roman"/>
+        </w:rPr>
+        <w:t>u</w:t>
+      </w:r>
+      <w:r>
+        <w:rPr>
+          <w:rFonts w:eastAsia="Times New Roman" w:cs="Times New Roman"/>
+        </w:rPr>
+        <w:t>ra 20</w:t>
+      </w:r>
+      <w:r>
+        <w:rPr>
+          <w:rFonts w:eastAsia="Times New Roman" w:cs="Times New Roman"/>
+        </w:rPr>
+        <w:fldChar w:fldCharType="end"/>
+      </w:r>
+      <w:r>
+        <w:rPr>
+          <w:rFonts w:eastAsia="Times New Roman" w:cs="Times New Roman"/>
+        </w:rPr>
+        <w:t>, podemos observar o valor original dos gastos dos clientes que representam o centro de cada cluster</w:t>
+      </w:r>
+      <w:r>
+        <w:rPr>
+          <w:rFonts w:eastAsia="Times New Roman" w:cs="Times New Roman"/>
+        </w:rPr>
+        <w:t>. Com base nesses valores podemos concluir o que cada cluster representa.</w:t>
+      </w:r>
+    </w:p>
+    <w:p>
+      <w:pPr>
+        <w:ind w:right="1134"/>
+        <w:rPr>
+          <w:rFonts w:eastAsia="Times New Roman" w:cs="Times New Roman"/>
+        </w:rPr>
+      </w:pPr>
+      <w:r>
+        <w:rPr>
+          <w:rFonts w:eastAsia="Times New Roman" w:cs="Times New Roman"/>
+        </w:rPr>
+        <w:t>O principal ponto a se notar no cliente do cluster 1, é que exceto a categoria ‘Fresh’, em todas as outras categoria seus gastos são bem superiores ao cliente do cluster 2. Isso denota o perfil de um cliente que seus gastos são maiores, e se seus gastos são maiores isso significa que este cliente tem um número de clientela muito grande a ponto dele ter que repor seus produtos em grande quantidade, ou que seu estabelecimento é de grande porte, por isso em quase todas as categorias seus gastos são muito grande.</w:t>
+      </w:r>
+      <w:r>
+        <w:rPr>
+          <w:rFonts w:eastAsia="Times New Roman" w:cs="Times New Roman"/>
+        </w:rPr>
+        <w:t xml:space="preserve"> A partir destas análises é possível deduzir que o cliente pode ser um supermercado ou um revendedor.</w:t>
+      </w:r>
+    </w:p>
+    <w:p>
+      <w:pPr>
+        <w:ind w:right="1134"/>
+        <w:rPr>
+          <w:rFonts w:eastAsia="Times New Roman" w:cs="Times New Roman"/>
+        </w:rPr>
+      </w:pPr>
+      <w:r>
+        <w:rPr>
+          <w:rFonts w:eastAsia="Times New Roman" w:cs="Times New Roman"/>
+        </w:rPr>
+        <w:t>Já o cliente que pertence ao cluster 2 tem seu gasto focado em ‘Fresh’, todas as outras categorias apresentam um gasto relativamente baixo comparado ao cliente do cluster 1. Isto denota o perfil de um cliente que não é um revendedor, pois seus gastos são muito pequenos, e pelo fato de seu foco ser com produtos frescos este cliente possivelmente compra produtos para preparar refeições. Logo este cliente pode ser um restaurante ou lanchonetes, onde o foco não é revender produtos mas sim utiliza-los para a preparação de refeições que serão servidas no local</w:t>
+      </w:r>
+      <w:r>
+        <w:rPr>
+          <w:rFonts w:eastAsia="Times New Roman" w:cs="Times New Roman"/>
+        </w:rPr>
+        <w:t xml:space="preserve">. </w:t>
+      </w:r>
+    </w:p>
+    <w:p>
+      <w:pPr>
+        <w:ind w:right="1134"/>
+        <w:rPr>
+          <w:rFonts w:eastAsia="Times New Roman" w:cs="Times New Roman"/>
+        </w:rPr>
+      </w:pPr>
+      <w:bookmarkStart w:id="56" w:name="_GoBack"/>
+      <w:bookmarkEnd w:id="56"/>
     </w:p>
     <w:p>
       <w:pPr>
@@ -12813,25 +13628,7 @@
         </w:rPr>
       </w:pPr>
     </w:p>
-    <w:p>
-      <w:pPr>
-        <w:ind w:right="1134"/>
-        <w:jc w:val="center"/>
-        <w:rPr>
-          <w:rFonts w:eastAsia="Times New Roman" w:cs="Times New Roman"/>
-        </w:rPr>
-      </w:pPr>
-    </w:p>
-    <w:p>
-      <w:pPr>
-        <w:ind w:right="1134"/>
-        <w:jc w:val="center"/>
-        <w:rPr>
-          <w:rFonts w:eastAsia="Times New Roman" w:cs="Times New Roman"/>
-        </w:rPr>
-      </w:pPr>
-    </w:p>
-    <w:bookmarkStart w:id="53" w:name="_Toc497475106" w:displacedByCustomXml="next"/>
+    <w:bookmarkStart w:id="57" w:name="_Toc497475106" w:displacedByCustomXml="next"/>
     <w:sdt>
       <w:sdtPr>
         <w:rPr>
@@ -12852,7 +13649,7 @@
           <w:r>
             <w:t>Bibliografia</w:t>
           </w:r>
-          <w:bookmarkEnd w:id="53"/>
+          <w:bookmarkEnd w:id="57"/>
         </w:p>
         <w:sdt>
           <w:sdtPr>
@@ -13132,6 +13929,7 @@
                 <w:rPr>
                   <w:noProof/>
                 </w:rPr>
+                <w:lastRenderedPageBreak/>
                 <w:t xml:space="preserve">OHTA, M.; HIGUCHI, Y. </w:t>
               </w:r>
               <w:r>
@@ -13216,7 +14014,6 @@
                 <w:rPr>
                   <w:noProof/>
                 </w:rPr>
-                <w:lastRenderedPageBreak/>
                 <w:t xml:space="preserve">SULLIVAN, L.; LAMORTE, W. W. InterQuartile Range (IQR). </w:t>
               </w:r>
               <w:r>
@@ -13595,7 +14392,7 @@
         <w:spacing w:before="0" w:after="0" w:line="240" w:lineRule="auto"/>
         <w:ind w:right="1157" w:firstLine="0"/>
         <w:sectPr>
-          <w:headerReference w:type="default" r:id="rId27"/>
+          <w:headerReference w:type="default" r:id="rId30"/>
           <w:pgSz w:w="11906" w:h="16838"/>
           <w:pgMar w:top="1701" w:right="1134" w:bottom="1134" w:left="1701" w:header="709" w:footer="709" w:gutter="0"/>
           <w:pgNumType w:start="9"/>
@@ -13604,8 +14401,8 @@
         </w:sectPr>
       </w:pPr>
     </w:p>
-    <w:bookmarkStart w:id="54" w:name="_MON_1553769858"/>
-    <w:bookmarkEnd w:id="54"/>
+    <w:bookmarkStart w:id="58" w:name="_MON_1553769858"/>
+    <w:bookmarkEnd w:id="58"/>
     <w:p>
       <w:pPr>
         <w:spacing w:before="0" w:after="0" w:line="240" w:lineRule="auto"/>
@@ -13639,15 +14436,15 @@
             <v:path o:extrusionok="f" gradientshapeok="t" o:connecttype="rect"/>
             <o:lock v:ext="edit" aspectratio="t"/>
           </v:shapetype>
-          <v:shape id="_x0000_i1025" type="#_x0000_t75" style="width:691.85pt;height:517.15pt" o:ole="" o:bordertopcolor="this" o:borderleftcolor="this" o:borderbottomcolor="this" o:borderrightcolor="this" filled="t">
+          <v:shape id="_x0000_i1025" type="#_x0000_t75" style="width:692.25pt;height:517.5pt" o:ole="" o:bordertopcolor="this" o:borderleftcolor="this" o:borderbottomcolor="this" o:borderrightcolor="this" filled="t">
             <v:fill color2="black"/>
-            <v:imagedata r:id="rId28" o:title=""/>
+            <v:imagedata r:id="rId31" o:title=""/>
             <w10:bordertop space="4"/>
             <w10:borderleft space="7"/>
             <w10:borderbottom space="4"/>
             <w10:borderright space="7"/>
           </v:shape>
-          <o:OLEObject Type="Embed" ProgID="Excel.Sheet.8" ShapeID="_x0000_i1025" DrawAspect="Content" ObjectID="_1571241368" r:id="rId29"/>
+          <o:OLEObject Type="Embed" ProgID="Excel.Sheet.8" ShapeID="_x0000_i1025" DrawAspect="Content" ObjectID="_1571307481" r:id="rId32"/>
         </w:object>
       </w:r>
     </w:p>
@@ -13803,7 +14600,7 @@
           <w:rPr>
             <w:noProof/>
           </w:rPr>
-          <w:t>36</w:t>
+          <w:t>39</w:t>
         </w:r>
         <w:r>
           <w:fldChar w:fldCharType="end"/>
@@ -15766,7 +16563,7 @@
     <w:uiPriority w:val="35"/>
     <w:unhideWhenUsed/>
     <w:qFormat/>
-    <w:rsid w:val="000D4D0C"/>
+    <w:rsid w:val="00493A81"/>
     <w:pPr>
       <w:pBdr>
         <w:top w:val="nil"/>
@@ -15960,6 +16757,7 @@
   <w:rsids>
     <w:rsidRoot w:val="00D439A6"/>
     <w:rsid w:val="004E144A"/>
+    <w:rsid w:val="00602E23"/>
     <w:rsid w:val="00706E5A"/>
     <w:rsid w:val="00D439A6"/>
   </w:rsids>
@@ -16410,7 +17208,7 @@
     <w:basedOn w:val="Fontepargpadro"/>
     <w:uiPriority w:val="99"/>
     <w:semiHidden/>
-    <w:rsid w:val="004E144A"/>
+    <w:rsid w:val="00602E23"/>
     <w:rPr>
       <w:color w:val="808080"/>
     </w:rPr>
@@ -16943,7 +17741,7 @@
     <b:MonthAccessed>10</b:MonthAccessed>
     <b:DayAccessed>24</b:DayAccessed>
     <b:URL>http://econbrowser.com/archives/2014/02/use-of-logarithms-in-economics</b:URL>
-    <b:RefOrder>14</b:RefOrder>
+    <b:RefOrder>15</b:RefOrder>
   </b:Source>
   <b:Source>
     <b:Tag>Gér17</b:Tag>
@@ -17014,11 +17812,33 @@
     </b:Author>
     <b:RefOrder>13</b:RefOrder>
   </b:Source>
+  <b:Source>
+    <b:Tag>Rou87</b:Tag>
+    <b:SourceType>ArticleInAPeriodical</b:SourceType>
+    <b:Guid>{57F21B22-B7A4-40AA-AF67-40A3B02A8C74}</b:Guid>
+    <b:Title>Silhouettes: a graphical aid to the interpretation and validation of cluster analysis</b:Title>
+    <b:Year>1987</b:Year>
+    <b:PeriodicalTitle>Journal of Computatuinal and Applied Mathematics</b:PeriodicalTitle>
+    <b:City>Fribourg</b:City>
+    <b:Pages>53-65</b:Pages>
+    <b:Author>
+      <b:Author>
+        <b:NameList>
+          <b:Person>
+            <b:Last>Rousseeuw</b:Last>
+            <b:Middle>J.</b:Middle>
+            <b:First>Peter</b:First>
+          </b:Person>
+        </b:NameList>
+      </b:Author>
+    </b:Author>
+    <b:RefOrder>14</b:RefOrder>
+  </b:Source>
 </b:Sources>
 </file>
 
 <file path=customXml/itemProps1.xml><?xml version="1.0" encoding="utf-8"?>
-<ds:datastoreItem xmlns:ds="http://schemas.openxmlformats.org/officeDocument/2006/customXml" ds:itemID="{21BB4CD9-D1D6-4C90-8969-9D821BB407BA}">
+<ds:datastoreItem xmlns:ds="http://schemas.openxmlformats.org/officeDocument/2006/customXml" ds:itemID="{090E6335-A304-419A-B6A0-52A6DBEB76AE}">
   <ds:schemaRefs>
     <ds:schemaRef ds:uri="http://schemas.openxmlformats.org/officeDocument/2006/bibliography"/>
   </ds:schemaRefs>

</xml_diff>